<commit_message>
Pushing changes on 31st May
</commit_message>
<xml_diff>
--- a/Client/CSS/Notes.docx
+++ b/Client/CSS/Notes.docx
@@ -28,18 +28,7 @@
         </w:numPr>
       </w:pPr>
       <w:r>
-        <w:t xml:space="preserve">Combination </w:t>
-      </w:r>
-      <w:proofErr w:type="gramStart"/>
-      <w:r>
-        <w:t>Selectors :</w:t>
-      </w:r>
-      <w:proofErr w:type="gramEnd"/>
-      <w:r>
-        <w:t xml:space="preserve"> </w:t>
-      </w:r>
-      <w:r>
-        <w:t>There are four different combinators in CSS:</w:t>
+        <w:t>Combination Selectors : There are four different combinators in CSS:</w:t>
       </w:r>
     </w:p>
     <w:p>
@@ -285,10 +274,7 @@
         </w:numPr>
       </w:pPr>
       <w:r>
-        <w:t>adjacent sibling selector (+)</w:t>
-      </w:r>
-      <w:r>
-        <w:t xml:space="preserve"> (only one sibling)</w:t>
+        <w:t>adjacent sibling selector (+) (only one sibling)</w:t>
       </w:r>
     </w:p>
     <w:p>
@@ -405,10 +391,7 @@
         </w:numPr>
       </w:pPr>
       <w:r>
-        <w:t>general sibling selector (~)</w:t>
-      </w:r>
-      <w:r>
-        <w:t xml:space="preserve"> (all siblings) </w:t>
+        <w:t xml:space="preserve">general sibling selector (~) (all siblings) </w:t>
       </w:r>
     </w:p>
     <w:p>
@@ -430,27 +413,7 @@
           <w:szCs w:val="23"/>
           <w:shd w:val="clear" w:color="auto" w:fill="FFFFFF"/>
         </w:rPr>
-        <w:t xml:space="preserve">div </w:t>
-      </w:r>
-      <w:r>
-        <w:rPr>
-          <w:rFonts w:ascii="Consolas" w:hAnsi="Consolas"/>
-          <w:color w:val="A52A2A"/>
-          <w:sz w:val="23"/>
-          <w:szCs w:val="23"/>
-          <w:shd w:val="clear" w:color="auto" w:fill="FFFFFF"/>
-        </w:rPr>
-        <w:t>~</w:t>
-      </w:r>
-      <w:r>
-        <w:rPr>
-          <w:rFonts w:ascii="Consolas" w:hAnsi="Consolas"/>
-          <w:color w:val="A52A2A"/>
-          <w:sz w:val="23"/>
-          <w:szCs w:val="23"/>
-          <w:shd w:val="clear" w:color="auto" w:fill="FFFFFF"/>
-        </w:rPr>
-        <w:t xml:space="preserve"> p </w:t>
+        <w:t>div ~ p </w:t>
       </w:r>
       <w:r>
         <w:rPr>
@@ -565,53 +528,6 @@
             <wp:extent cx="2131823" cy="4404360"/>
             <wp:effectExtent l="0" t="0" r="1905" b="0"/>
             <wp:docPr id="1" name="Picture 1"/>
-            <wp:cNvGraphicFramePr>
-              <a:graphicFrameLocks xmlns:a="http://schemas.openxmlformats.org/drawingml/2006/main" noChangeAspect="1"/>
-            </wp:cNvGraphicFramePr>
-            <a:graphic xmlns:a="http://schemas.openxmlformats.org/drawingml/2006/main">
-              <a:graphicData uri="http://schemas.openxmlformats.org/drawingml/2006/picture">
-                <pic:pic xmlns:pic="http://schemas.openxmlformats.org/drawingml/2006/picture">
-                  <pic:nvPicPr>
-                    <pic:cNvPr id="1" name=""/>
-                    <pic:cNvPicPr/>
-                  </pic:nvPicPr>
-                  <pic:blipFill>
-                    <a:blip r:embed="rId5"/>
-                    <a:stretch>
-                      <a:fillRect/>
-                    </a:stretch>
-                  </pic:blipFill>
-                  <pic:spPr>
-                    <a:xfrm>
-                      <a:off x="0" y="0"/>
-                      <a:ext cx="2136677" cy="4414389"/>
-                    </a:xfrm>
-                    <a:prstGeom prst="rect">
-                      <a:avLst/>
-                    </a:prstGeom>
-                  </pic:spPr>
-                </pic:pic>
-              </a:graphicData>
-            </a:graphic>
-          </wp:inline>
-        </w:drawing>
-      </w:r>
-    </w:p>
-    <w:p>
-      <w:pPr>
-        <w:pStyle w:val="ListParagraph"/>
-        <w:ind w:left="1440"/>
-      </w:pPr>
-      <w:r>
-        <w:rPr>
-          <w:noProof/>
-        </w:rPr>
-        <w:lastRenderedPageBreak/>
-        <w:drawing>
-          <wp:inline distT="0" distB="0" distL="0" distR="0" wp14:anchorId="6CE0B3EF" wp14:editId="7860D2B8">
-            <wp:extent cx="4263939" cy="3385185"/>
-            <wp:effectExtent l="0" t="0" r="3810" b="5715"/>
-            <wp:docPr id="2" name="Picture 2"/>
             <wp:cNvGraphicFramePr>
               <a:graphicFrameLocks xmlns:a="http://schemas.openxmlformats.org/drawingml/2006/main" noChangeAspect="1"/>
             </wp:cNvGraphicFramePr>
@@ -631,7 +547,7 @@
                   <pic:spPr>
                     <a:xfrm>
                       <a:off x="0" y="0"/>
-                      <a:ext cx="4265009" cy="3386035"/>
+                      <a:ext cx="2136677" cy="4414389"/>
                     </a:xfrm>
                     <a:prstGeom prst="rect">
                       <a:avLst/>
@@ -649,27 +565,16 @@
         <w:pStyle w:val="ListParagraph"/>
         <w:ind w:left="1440"/>
       </w:pPr>
-    </w:p>
-    <w:p>
-      <w:pPr>
-        <w:pStyle w:val="ListParagraph"/>
-        <w:ind w:left="1440"/>
-      </w:pPr>
-    </w:p>
-    <w:p>
-      <w:pPr>
-        <w:pStyle w:val="ListParagraph"/>
-        <w:ind w:left="1440"/>
-      </w:pPr>
       <w:r>
         <w:rPr>
           <w:noProof/>
         </w:rPr>
+        <w:lastRenderedPageBreak/>
         <w:drawing>
-          <wp:inline distT="0" distB="0" distL="0" distR="0" wp14:anchorId="4824E639" wp14:editId="7E7A56C2">
-            <wp:extent cx="5576928" cy="3824605"/>
-            <wp:effectExtent l="0" t="0" r="5080" b="4445"/>
-            <wp:docPr id="3" name="Picture 3"/>
+          <wp:inline distT="0" distB="0" distL="0" distR="0" wp14:anchorId="6CE0B3EF" wp14:editId="7860D2B8">
+            <wp:extent cx="4263939" cy="3385185"/>
+            <wp:effectExtent l="0" t="0" r="3810" b="5715"/>
+            <wp:docPr id="2" name="Picture 2"/>
             <wp:cNvGraphicFramePr>
               <a:graphicFrameLocks xmlns:a="http://schemas.openxmlformats.org/drawingml/2006/main" noChangeAspect="1"/>
             </wp:cNvGraphicFramePr>
@@ -689,7 +594,7 @@
                   <pic:spPr>
                     <a:xfrm>
                       <a:off x="0" y="0"/>
-                      <a:ext cx="5578002" cy="3825342"/>
+                      <a:ext cx="4265009" cy="3386035"/>
                     </a:xfrm>
                     <a:prstGeom prst="rect">
                       <a:avLst/>
@@ -707,16 +612,27 @@
         <w:pStyle w:val="ListParagraph"/>
         <w:ind w:left="1440"/>
       </w:pPr>
+    </w:p>
+    <w:p>
+      <w:pPr>
+        <w:pStyle w:val="ListParagraph"/>
+        <w:ind w:left="1440"/>
+      </w:pPr>
+    </w:p>
+    <w:p>
+      <w:pPr>
+        <w:pStyle w:val="ListParagraph"/>
+        <w:ind w:left="1440"/>
+      </w:pPr>
       <w:r>
         <w:rPr>
           <w:noProof/>
         </w:rPr>
-        <w:lastRenderedPageBreak/>
         <w:drawing>
-          <wp:inline distT="0" distB="0" distL="0" distR="0" wp14:anchorId="01DF6A92" wp14:editId="4E3B5B33">
-            <wp:extent cx="5745480" cy="3919940"/>
-            <wp:effectExtent l="0" t="0" r="7620" b="4445"/>
-            <wp:docPr id="4" name="Picture 4"/>
+          <wp:inline distT="0" distB="0" distL="0" distR="0" wp14:anchorId="4824E639" wp14:editId="7E7A56C2">
+            <wp:extent cx="5576928" cy="3824605"/>
+            <wp:effectExtent l="0" t="0" r="5080" b="4445"/>
+            <wp:docPr id="3" name="Picture 3"/>
             <wp:cNvGraphicFramePr>
               <a:graphicFrameLocks xmlns:a="http://schemas.openxmlformats.org/drawingml/2006/main" noChangeAspect="1"/>
             </wp:cNvGraphicFramePr>
@@ -736,7 +652,7 @@
                   <pic:spPr>
                     <a:xfrm>
                       <a:off x="0" y="0"/>
-                      <a:ext cx="5747259" cy="3921154"/>
+                      <a:ext cx="5578002" cy="3825342"/>
                     </a:xfrm>
                     <a:prstGeom prst="rect">
                       <a:avLst/>
@@ -754,41 +670,16 @@
         <w:pStyle w:val="ListParagraph"/>
         <w:ind w:left="1440"/>
       </w:pPr>
-    </w:p>
-    <w:p>
-      <w:pPr>
-        <w:pStyle w:val="ListParagraph"/>
-        <w:numPr>
-          <w:ilvl w:val="0"/>
-          <w:numId w:val="1"/>
-        </w:numPr>
-      </w:pPr>
-      <w:r>
-        <w:t xml:space="preserve">Pseudo Element Selector: It is used to style a </w:t>
-      </w:r>
-      <w:proofErr w:type="gramStart"/>
-      <w:r>
-        <w:t>specified parts</w:t>
-      </w:r>
-      <w:proofErr w:type="gramEnd"/>
-      <w:r>
-        <w:t xml:space="preserve"> of an element </w:t>
-      </w:r>
-    </w:p>
-    <w:p>
-      <w:pPr>
-        <w:pStyle w:val="ListParagraph"/>
-        <w:ind w:left="1440"/>
-      </w:pPr>
       <w:r>
         <w:rPr>
           <w:noProof/>
         </w:rPr>
+        <w:lastRenderedPageBreak/>
         <w:drawing>
-          <wp:inline distT="0" distB="0" distL="0" distR="0" wp14:anchorId="313CDF74" wp14:editId="3AA681AD">
-            <wp:extent cx="5638800" cy="1794054"/>
-            <wp:effectExtent l="0" t="0" r="0" b="0"/>
-            <wp:docPr id="5" name="Picture 5"/>
+          <wp:inline distT="0" distB="0" distL="0" distR="0" wp14:anchorId="01DF6A92" wp14:editId="5D340141">
+            <wp:extent cx="5516880" cy="3763974"/>
+            <wp:effectExtent l="0" t="0" r="7620" b="8255"/>
+            <wp:docPr id="4" name="Picture 4"/>
             <wp:cNvGraphicFramePr>
               <a:graphicFrameLocks xmlns:a="http://schemas.openxmlformats.org/drawingml/2006/main" noChangeAspect="1"/>
             </wp:cNvGraphicFramePr>
@@ -808,6 +699,70 @@
                   <pic:spPr>
                     <a:xfrm>
                       <a:off x="0" y="0"/>
+                      <a:ext cx="5525858" cy="3770100"/>
+                    </a:xfrm>
+                    <a:prstGeom prst="rect">
+                      <a:avLst/>
+                    </a:prstGeom>
+                  </pic:spPr>
+                </pic:pic>
+              </a:graphicData>
+            </a:graphic>
+          </wp:inline>
+        </w:drawing>
+      </w:r>
+    </w:p>
+    <w:p>
+      <w:pPr>
+        <w:pStyle w:val="ListParagraph"/>
+        <w:ind w:left="1440"/>
+      </w:pPr>
+    </w:p>
+    <w:p>
+      <w:pPr>
+        <w:pStyle w:val="ListParagraph"/>
+        <w:numPr>
+          <w:ilvl w:val="0"/>
+          <w:numId w:val="1"/>
+        </w:numPr>
+      </w:pPr>
+      <w:r>
+        <w:t xml:space="preserve">Pseudo Element Selector: It is used to style a specified parts of an element </w:t>
+      </w:r>
+    </w:p>
+    <w:p>
+      <w:pPr>
+        <w:pStyle w:val="ListParagraph"/>
+        <w:ind w:left="1440"/>
+      </w:pPr>
+      <w:r>
+        <w:rPr>
+          <w:noProof/>
+        </w:rPr>
+        <w:drawing>
+          <wp:inline distT="0" distB="0" distL="0" distR="0" wp14:anchorId="313CDF74" wp14:editId="3AA681AD">
+            <wp:extent cx="5638800" cy="1794054"/>
+            <wp:effectExtent l="0" t="0" r="0" b="0"/>
+            <wp:docPr id="5" name="Picture 5"/>
+            <wp:cNvGraphicFramePr>
+              <a:graphicFrameLocks xmlns:a="http://schemas.openxmlformats.org/drawingml/2006/main" noChangeAspect="1"/>
+            </wp:cNvGraphicFramePr>
+            <a:graphic xmlns:a="http://schemas.openxmlformats.org/drawingml/2006/main">
+              <a:graphicData uri="http://schemas.openxmlformats.org/drawingml/2006/picture">
+                <pic:pic xmlns:pic="http://schemas.openxmlformats.org/drawingml/2006/picture">
+                  <pic:nvPicPr>
+                    <pic:cNvPr id="1" name=""/>
+                    <pic:cNvPicPr/>
+                  </pic:nvPicPr>
+                  <pic:blipFill>
+                    <a:blip r:embed="rId10"/>
+                    <a:stretch>
+                      <a:fillRect/>
+                    </a:stretch>
+                  </pic:blipFill>
+                  <pic:spPr>
+                    <a:xfrm>
+                      <a:off x="0" y="0"/>
                       <a:ext cx="5643339" cy="1795498"/>
                     </a:xfrm>
                     <a:prstGeom prst="rect">
@@ -823,13 +778,1199 @@
     </w:p>
     <w:p>
       <w:pPr>
-        <w:pStyle w:val="ListParagraph"/>
-        <w:ind w:left="1440"/>
+        <w:rPr>
+          <w:b/>
+          <w:bCs/>
+        </w:rPr>
+      </w:pPr>
+      <w:r>
+        <w:rPr>
+          <w:b/>
+          <w:bCs/>
+        </w:rPr>
+        <w:t>CSS Position:</w:t>
+      </w:r>
+    </w:p>
+    <w:p>
+      <w:r>
+        <w:t>CSS Position can be of 5 types</w:t>
+      </w:r>
+      <w:r>
+        <w:t xml:space="preserve">. Elements are positioned using top, bottom, right, left properties. </w:t>
+      </w:r>
+    </w:p>
+    <w:p>
+      <w:pPr>
+        <w:pStyle w:val="ListParagraph"/>
+        <w:numPr>
+          <w:ilvl w:val="0"/>
+          <w:numId w:val="1"/>
+        </w:numPr>
+      </w:pPr>
+      <w:r>
+        <w:t>Static</w:t>
+      </w:r>
+      <w:r>
+        <w:t xml:space="preserve"> </w:t>
+      </w:r>
+      <w:r>
+        <w:sym w:font="Wingdings" w:char="F0E0"/>
+      </w:r>
+      <w:r>
+        <w:t xml:space="preserve"> </w:t>
+      </w:r>
+      <w:r>
+        <w:t xml:space="preserve">All HTML elements are static by default i.e. specifying </w:t>
+      </w:r>
+      <w:proofErr w:type="spellStart"/>
+      <w:r>
+        <w:rPr>
+          <w:i/>
+          <w:iCs/>
+        </w:rPr>
+        <w:t>position:static</w:t>
+      </w:r>
+      <w:proofErr w:type="spellEnd"/>
+      <w:r>
+        <w:rPr>
+          <w:i/>
+          <w:iCs/>
+        </w:rPr>
+        <w:t xml:space="preserve"> </w:t>
+      </w:r>
+      <w:r>
+        <w:t>means it is always positioned normal to the page</w:t>
+      </w:r>
+      <w:r>
+        <w:t xml:space="preserve">. Properties </w:t>
+      </w:r>
+      <w:r>
+        <w:rPr>
+          <w:b/>
+          <w:bCs/>
+        </w:rPr>
+        <w:t>Top, Bottom, Left And Right</w:t>
+      </w:r>
+      <w:r>
+        <w:rPr>
+          <w:b/>
+          <w:bCs/>
+        </w:rPr>
+        <w:t xml:space="preserve"> </w:t>
+      </w:r>
+      <w:r>
+        <w:t>don’t have any effect on static positioned elements</w:t>
+      </w:r>
+    </w:p>
+    <w:p>
+      <w:pPr>
+        <w:pStyle w:val="ListParagraph"/>
+        <w:numPr>
+          <w:ilvl w:val="0"/>
+          <w:numId w:val="1"/>
+        </w:numPr>
+      </w:pPr>
+      <w:r>
+        <w:t xml:space="preserve">Relative </w:t>
+      </w:r>
+      <w:r>
+        <w:sym w:font="Wingdings" w:char="F0E0"/>
+      </w:r>
+      <w:r>
+        <w:t xml:space="preserve"> </w:t>
+      </w:r>
+      <w:r>
+        <w:t xml:space="preserve">Elements with </w:t>
+      </w:r>
+      <w:proofErr w:type="spellStart"/>
+      <w:r>
+        <w:rPr>
+          <w:i/>
+          <w:iCs/>
+        </w:rPr>
+        <w:t>position:relative</w:t>
+      </w:r>
+      <w:proofErr w:type="spellEnd"/>
+      <w:r>
+        <w:rPr>
+          <w:i/>
+          <w:iCs/>
+        </w:rPr>
+        <w:t xml:space="preserve"> </w:t>
+      </w:r>
+      <w:r>
+        <w:t>are positioned relative to the normal position of the element.</w:t>
+      </w:r>
+      <w:r>
+        <w:t xml:space="preserve"> Setting the top, right, bottom, and left properties of a relatively-positioned element will cause it to be adjusted away from its normal position</w:t>
+      </w:r>
+    </w:p>
+    <w:p>
+      <w:pPr>
+        <w:pStyle w:val="ListParagraph"/>
+        <w:numPr>
+          <w:ilvl w:val="0"/>
+          <w:numId w:val="1"/>
+        </w:numPr>
+      </w:pPr>
+      <w:r>
+        <w:t>Fixed</w:t>
+      </w:r>
+      <w:r>
+        <w:t xml:space="preserve"> </w:t>
+      </w:r>
+      <w:r>
+        <w:sym w:font="Wingdings" w:char="F0E0"/>
+      </w:r>
+      <w:r>
+        <w:t xml:space="preserve"> </w:t>
+      </w:r>
+      <w:r>
+        <w:t>These elements will be positioned relative to the viewport so hence they will fixed even if the page is scrolled.</w:t>
+      </w:r>
+      <w:r>
+        <w:t xml:space="preserve"> We can change the position of this element by using top, bottom , left and right properties. </w:t>
+      </w:r>
+    </w:p>
+    <w:p>
+      <w:pPr>
+        <w:pStyle w:val="ListParagraph"/>
+        <w:numPr>
+          <w:ilvl w:val="0"/>
+          <w:numId w:val="1"/>
+        </w:numPr>
+      </w:pPr>
+      <w:r>
+        <w:t>Absolute</w:t>
+      </w:r>
+      <w:r>
+        <w:t xml:space="preserve"> </w:t>
+      </w:r>
+      <w:r>
+        <w:sym w:font="Wingdings" w:char="F0E0"/>
+      </w:r>
+      <w:r>
+        <w:t xml:space="preserve"> These elements will be positioned relative to their nearest positioned ancestor , if it has no positioned ancestors it uses document body and moves along with the page scrolling. </w:t>
+      </w:r>
+    </w:p>
+    <w:p>
+      <w:pPr>
+        <w:pStyle w:val="ListParagraph"/>
+        <w:numPr>
+          <w:ilvl w:val="0"/>
+          <w:numId w:val="1"/>
+        </w:numPr>
+      </w:pPr>
+      <w:r>
+        <w:t>Sticky</w:t>
+      </w:r>
+      <w:r>
+        <w:t xml:space="preserve"> </w:t>
+      </w:r>
+      <w:r>
+        <w:sym w:font="Wingdings" w:char="F0E0"/>
+      </w:r>
+      <w:r>
+        <w:t xml:space="preserve"> </w:t>
+      </w:r>
+      <w:r>
+        <w:t xml:space="preserve">This element toggles between ‘relative’ and ‘fixed’ positions depending on scroll position. </w:t>
+      </w:r>
+      <w:r>
+        <w:t>It’s position is relative until a given “offset” position is met in viewport then it “sticks” in place.</w:t>
+      </w:r>
+    </w:p>
+    <w:p>
+      <w:pPr>
+        <w:rPr>
+          <w:b/>
+          <w:bCs/>
+        </w:rPr>
+      </w:pPr>
+      <w:r>
+        <w:rPr>
+          <w:b/>
+          <w:bCs/>
+        </w:rPr>
+        <w:t>CSS Z-Index:</w:t>
+      </w:r>
+    </w:p>
+    <w:p>
+      <w:pPr>
+        <w:pStyle w:val="ListParagraph"/>
+        <w:numPr>
+          <w:ilvl w:val="0"/>
+          <w:numId w:val="3"/>
+        </w:numPr>
+        <w:rPr>
+          <w:b/>
+          <w:bCs/>
+        </w:rPr>
+      </w:pPr>
+      <w:r>
+        <w:t xml:space="preserve">It only works on positioned elements </w:t>
+      </w:r>
+    </w:p>
+    <w:p>
+      <w:pPr>
+        <w:pStyle w:val="ListParagraph"/>
+        <w:numPr>
+          <w:ilvl w:val="0"/>
+          <w:numId w:val="3"/>
+        </w:numPr>
+        <w:rPr>
+          <w:b/>
+          <w:bCs/>
+        </w:rPr>
+      </w:pPr>
+      <w:r>
+        <w:t>It defines the stack order for positioned elements</w:t>
+      </w:r>
+    </w:p>
+    <w:p>
+      <w:pPr>
+        <w:rPr>
+          <w:b/>
+          <w:bCs/>
+        </w:rPr>
+      </w:pPr>
+      <w:r>
+        <w:rPr>
+          <w:b/>
+          <w:bCs/>
+        </w:rPr>
+        <w:t>CSS Overflow:</w:t>
+      </w:r>
+    </w:p>
+    <w:p>
+      <w:pPr>
+        <w:pStyle w:val="ListParagraph"/>
+        <w:numPr>
+          <w:ilvl w:val="0"/>
+          <w:numId w:val="4"/>
+        </w:numPr>
+        <w:rPr>
+          <w:b/>
+          <w:bCs/>
+        </w:rPr>
+      </w:pPr>
+      <w:r>
+        <w:lastRenderedPageBreak/>
+        <w:t>It specifies whether to clip the content or add scrollbars when the content of an element is too big to fit in the specified area.</w:t>
+      </w:r>
+    </w:p>
+    <w:p>
+      <w:pPr>
+        <w:pStyle w:val="ListParagraph"/>
+        <w:numPr>
+          <w:ilvl w:val="0"/>
+          <w:numId w:val="4"/>
+        </w:numPr>
+        <w:rPr>
+          <w:b/>
+          <w:bCs/>
+        </w:rPr>
+      </w:pPr>
+      <w:r>
+        <w:t>It only works on block level elements with specified height</w:t>
+      </w:r>
+    </w:p>
+    <w:p>
+      <w:pPr>
+        <w:pStyle w:val="ListParagraph"/>
+        <w:numPr>
+          <w:ilvl w:val="0"/>
+          <w:numId w:val="4"/>
+        </w:numPr>
+        <w:rPr>
+          <w:b/>
+          <w:bCs/>
+        </w:rPr>
+      </w:pPr>
+      <w:r>
+        <w:t>It has these values:</w:t>
+      </w:r>
+    </w:p>
+    <w:p>
+      <w:pPr>
+        <w:pStyle w:val="ListParagraph"/>
+        <w:numPr>
+          <w:ilvl w:val="1"/>
+          <w:numId w:val="4"/>
+        </w:numPr>
+        <w:rPr>
+          <w:b/>
+          <w:bCs/>
+        </w:rPr>
+      </w:pPr>
+      <w:r>
+        <w:t xml:space="preserve">Visible </w:t>
+      </w:r>
+      <w:r>
+        <w:sym w:font="Wingdings" w:char="F0E0"/>
+      </w:r>
+      <w:r>
+        <w:t xml:space="preserve"> Default one. The content will overflow and will fall outside the element.</w:t>
+      </w:r>
+    </w:p>
+    <w:p>
+      <w:pPr>
+        <w:pStyle w:val="ListParagraph"/>
+        <w:ind w:left="2160"/>
+        <w:rPr>
+          <w:b/>
+          <w:bCs/>
+        </w:rPr>
+      </w:pPr>
+      <w:r>
+        <w:rPr>
+          <w:noProof/>
+        </w:rPr>
+        <w:drawing>
+          <wp:inline distT="0" distB="0" distL="0" distR="0" wp14:anchorId="1E133E1B" wp14:editId="63425C23">
+            <wp:extent cx="2619375" cy="2257425"/>
+            <wp:effectExtent l="0" t="0" r="9525" b="9525"/>
+            <wp:docPr id="6" name="Picture 6"/>
+            <wp:cNvGraphicFramePr>
+              <a:graphicFrameLocks xmlns:a="http://schemas.openxmlformats.org/drawingml/2006/main" noChangeAspect="1"/>
+            </wp:cNvGraphicFramePr>
+            <a:graphic xmlns:a="http://schemas.openxmlformats.org/drawingml/2006/main">
+              <a:graphicData uri="http://schemas.openxmlformats.org/drawingml/2006/picture">
+                <pic:pic xmlns:pic="http://schemas.openxmlformats.org/drawingml/2006/picture">
+                  <pic:nvPicPr>
+                    <pic:cNvPr id="1" name=""/>
+                    <pic:cNvPicPr/>
+                  </pic:nvPicPr>
+                  <pic:blipFill>
+                    <a:blip r:embed="rId11"/>
+                    <a:stretch>
+                      <a:fillRect/>
+                    </a:stretch>
+                  </pic:blipFill>
+                  <pic:spPr>
+                    <a:xfrm>
+                      <a:off x="0" y="0"/>
+                      <a:ext cx="2619375" cy="2257425"/>
+                    </a:xfrm>
+                    <a:prstGeom prst="rect">
+                      <a:avLst/>
+                    </a:prstGeom>
+                  </pic:spPr>
+                </pic:pic>
+              </a:graphicData>
+            </a:graphic>
+          </wp:inline>
+        </w:drawing>
+      </w:r>
+    </w:p>
+    <w:p>
+      <w:pPr>
+        <w:pStyle w:val="ListParagraph"/>
+        <w:ind w:left="2160"/>
+        <w:rPr>
+          <w:b/>
+          <w:bCs/>
+        </w:rPr>
+      </w:pPr>
+    </w:p>
+    <w:p>
+      <w:pPr>
+        <w:pStyle w:val="ListParagraph"/>
+        <w:numPr>
+          <w:ilvl w:val="1"/>
+          <w:numId w:val="4"/>
+        </w:numPr>
+        <w:rPr>
+          <w:b/>
+          <w:bCs/>
+        </w:rPr>
+      </w:pPr>
+      <w:r>
+        <w:t xml:space="preserve">Hidden </w:t>
+      </w:r>
+      <w:r>
+        <w:sym w:font="Wingdings" w:char="F0E0"/>
+      </w:r>
+      <w:r>
+        <w:t xml:space="preserve"> The content will cropped if it is going outside the size of the element</w:t>
+      </w:r>
+    </w:p>
+    <w:p>
+      <w:pPr>
+        <w:pStyle w:val="ListParagraph"/>
+        <w:ind w:left="2160"/>
+        <w:rPr>
+          <w:b/>
+          <w:bCs/>
+        </w:rPr>
+      </w:pPr>
+      <w:r>
+        <w:rPr>
+          <w:noProof/>
+        </w:rPr>
+        <w:drawing>
+          <wp:inline distT="0" distB="0" distL="0" distR="0" wp14:anchorId="68D21F35" wp14:editId="600416C8">
+            <wp:extent cx="2590800" cy="1095375"/>
+            <wp:effectExtent l="0" t="0" r="0" b="9525"/>
+            <wp:docPr id="7" name="Picture 7"/>
+            <wp:cNvGraphicFramePr>
+              <a:graphicFrameLocks xmlns:a="http://schemas.openxmlformats.org/drawingml/2006/main" noChangeAspect="1"/>
+            </wp:cNvGraphicFramePr>
+            <a:graphic xmlns:a="http://schemas.openxmlformats.org/drawingml/2006/main">
+              <a:graphicData uri="http://schemas.openxmlformats.org/drawingml/2006/picture">
+                <pic:pic xmlns:pic="http://schemas.openxmlformats.org/drawingml/2006/picture">
+                  <pic:nvPicPr>
+                    <pic:cNvPr id="1" name=""/>
+                    <pic:cNvPicPr/>
+                  </pic:nvPicPr>
+                  <pic:blipFill>
+                    <a:blip r:embed="rId12"/>
+                    <a:stretch>
+                      <a:fillRect/>
+                    </a:stretch>
+                  </pic:blipFill>
+                  <pic:spPr>
+                    <a:xfrm>
+                      <a:off x="0" y="0"/>
+                      <a:ext cx="2590800" cy="1095375"/>
+                    </a:xfrm>
+                    <a:prstGeom prst="rect">
+                      <a:avLst/>
+                    </a:prstGeom>
+                  </pic:spPr>
+                </pic:pic>
+              </a:graphicData>
+            </a:graphic>
+          </wp:inline>
+        </w:drawing>
+      </w:r>
+    </w:p>
+    <w:p>
+      <w:pPr>
+        <w:pStyle w:val="ListParagraph"/>
+        <w:numPr>
+          <w:ilvl w:val="1"/>
+          <w:numId w:val="4"/>
+        </w:numPr>
+        <w:rPr>
+          <w:b/>
+          <w:bCs/>
+        </w:rPr>
+      </w:pPr>
+      <w:r>
+        <w:t xml:space="preserve">Scroll </w:t>
+      </w:r>
+      <w:r>
+        <w:sym w:font="Wingdings" w:char="F0E0"/>
+      </w:r>
+      <w:r>
+        <w:t xml:space="preserve"> A scroll bar is always added even if the content is not going outside the size of the element</w:t>
+      </w:r>
+      <w:r>
+        <w:t xml:space="preserve"> </w:t>
+      </w:r>
+    </w:p>
+    <w:p>
+      <w:pPr>
+        <w:pStyle w:val="ListParagraph"/>
+        <w:ind w:left="2160"/>
+        <w:rPr>
+          <w:b/>
+          <w:bCs/>
+        </w:rPr>
+      </w:pPr>
+      <w:r>
+        <w:rPr>
+          <w:noProof/>
+        </w:rPr>
+        <w:drawing>
+          <wp:inline distT="0" distB="0" distL="0" distR="0" wp14:anchorId="74168199" wp14:editId="1E76AF83">
+            <wp:extent cx="2581275" cy="990600"/>
+            <wp:effectExtent l="0" t="0" r="9525" b="0"/>
+            <wp:docPr id="8" name="Picture 8"/>
+            <wp:cNvGraphicFramePr>
+              <a:graphicFrameLocks xmlns:a="http://schemas.openxmlformats.org/drawingml/2006/main" noChangeAspect="1"/>
+            </wp:cNvGraphicFramePr>
+            <a:graphic xmlns:a="http://schemas.openxmlformats.org/drawingml/2006/main">
+              <a:graphicData uri="http://schemas.openxmlformats.org/drawingml/2006/picture">
+                <pic:pic xmlns:pic="http://schemas.openxmlformats.org/drawingml/2006/picture">
+                  <pic:nvPicPr>
+                    <pic:cNvPr id="1" name=""/>
+                    <pic:cNvPicPr/>
+                  </pic:nvPicPr>
+                  <pic:blipFill>
+                    <a:blip r:embed="rId13"/>
+                    <a:stretch>
+                      <a:fillRect/>
+                    </a:stretch>
+                  </pic:blipFill>
+                  <pic:spPr>
+                    <a:xfrm>
+                      <a:off x="0" y="0"/>
+                      <a:ext cx="2581275" cy="990600"/>
+                    </a:xfrm>
+                    <a:prstGeom prst="rect">
+                      <a:avLst/>
+                    </a:prstGeom>
+                  </pic:spPr>
+                </pic:pic>
+              </a:graphicData>
+            </a:graphic>
+          </wp:inline>
+        </w:drawing>
+      </w:r>
+    </w:p>
+    <w:p>
+      <w:pPr>
+        <w:pStyle w:val="ListParagraph"/>
+        <w:numPr>
+          <w:ilvl w:val="1"/>
+          <w:numId w:val="4"/>
+        </w:numPr>
+        <w:rPr>
+          <w:b/>
+          <w:bCs/>
+        </w:rPr>
+      </w:pPr>
+      <w:r>
+        <w:t xml:space="preserve">Auto </w:t>
+      </w:r>
+      <w:r>
+        <w:sym w:font="Wingdings" w:char="F0E0"/>
+      </w:r>
+      <w:r>
+        <w:t xml:space="preserve"> This is same like ‘scroll’ but it will have scroll bars only when it is necessary.</w:t>
+      </w:r>
+    </w:p>
+    <w:p>
+      <w:pPr>
+        <w:rPr>
+          <w:b/>
+          <w:bCs/>
+        </w:rPr>
+      </w:pPr>
+    </w:p>
+    <w:p>
+      <w:pPr>
+        <w:ind w:firstLine="720"/>
+        <w:rPr>
+          <w:b/>
+          <w:bCs/>
+        </w:rPr>
+      </w:pPr>
+      <w:r>
+        <w:rPr>
+          <w:b/>
+          <w:bCs/>
+        </w:rPr>
+        <w:t>CSS Float:</w:t>
+      </w:r>
+    </w:p>
+    <w:p>
+      <w:pPr>
+        <w:pStyle w:val="ListParagraph"/>
+        <w:numPr>
+          <w:ilvl w:val="0"/>
+          <w:numId w:val="5"/>
+        </w:numPr>
+        <w:rPr>
+          <w:b/>
+          <w:bCs/>
+        </w:rPr>
+      </w:pPr>
+      <w:r>
+        <w:t xml:space="preserve">It is used to position an element </w:t>
+      </w:r>
+    </w:p>
+    <w:p>
+      <w:pPr>
+        <w:pStyle w:val="ListParagraph"/>
+        <w:numPr>
+          <w:ilvl w:val="0"/>
+          <w:numId w:val="5"/>
+        </w:numPr>
+        <w:rPr>
+          <w:b/>
+          <w:bCs/>
+        </w:rPr>
+      </w:pPr>
+      <w:r>
+        <w:t xml:space="preserve">It has 4 properties : left, right, none &amp; inherit (gets the float value from parent). </w:t>
+      </w:r>
+    </w:p>
+    <w:p>
+      <w:pPr>
+        <w:pStyle w:val="ListParagraph"/>
+        <w:numPr>
+          <w:ilvl w:val="0"/>
+          <w:numId w:val="5"/>
+        </w:numPr>
+        <w:rPr>
+          <w:b/>
+          <w:bCs/>
+        </w:rPr>
+      </w:pPr>
+      <w:r>
+        <w:rPr>
+          <w:noProof/>
+        </w:rPr>
+        <w:drawing>
+          <wp:inline distT="0" distB="0" distL="0" distR="0" wp14:anchorId="5F67BC03" wp14:editId="2326A07B">
+            <wp:extent cx="1600200" cy="2514600"/>
+            <wp:effectExtent l="0" t="0" r="0" b="0"/>
+            <wp:docPr id="9" name="Picture 9"/>
+            <wp:cNvGraphicFramePr>
+              <a:graphicFrameLocks xmlns:a="http://schemas.openxmlformats.org/drawingml/2006/main" noChangeAspect="1"/>
+            </wp:cNvGraphicFramePr>
+            <a:graphic xmlns:a="http://schemas.openxmlformats.org/drawingml/2006/main">
+              <a:graphicData uri="http://schemas.openxmlformats.org/drawingml/2006/picture">
+                <pic:pic xmlns:pic="http://schemas.openxmlformats.org/drawingml/2006/picture">
+                  <pic:nvPicPr>
+                    <pic:cNvPr id="1" name=""/>
+                    <pic:cNvPicPr/>
+                  </pic:nvPicPr>
+                  <pic:blipFill>
+                    <a:blip r:embed="rId14"/>
+                    <a:stretch>
+                      <a:fillRect/>
+                    </a:stretch>
+                  </pic:blipFill>
+                  <pic:spPr>
+                    <a:xfrm>
+                      <a:off x="0" y="0"/>
+                      <a:ext cx="1601157" cy="2516104"/>
+                    </a:xfrm>
+                    <a:prstGeom prst="rect">
+                      <a:avLst/>
+                    </a:prstGeom>
+                  </pic:spPr>
+                </pic:pic>
+              </a:graphicData>
+            </a:graphic>
+          </wp:inline>
+        </w:drawing>
+      </w:r>
+      <w:r>
+        <w:rPr>
+          <w:noProof/>
+        </w:rPr>
+        <w:drawing>
+          <wp:inline distT="0" distB="0" distL="0" distR="0" wp14:anchorId="55F5026D" wp14:editId="336AF773">
+            <wp:extent cx="2638425" cy="828675"/>
+            <wp:effectExtent l="0" t="0" r="9525" b="9525"/>
+            <wp:docPr id="10" name="Picture 10"/>
+            <wp:cNvGraphicFramePr>
+              <a:graphicFrameLocks xmlns:a="http://schemas.openxmlformats.org/drawingml/2006/main" noChangeAspect="1"/>
+            </wp:cNvGraphicFramePr>
+            <a:graphic xmlns:a="http://schemas.openxmlformats.org/drawingml/2006/main">
+              <a:graphicData uri="http://schemas.openxmlformats.org/drawingml/2006/picture">
+                <pic:pic xmlns:pic="http://schemas.openxmlformats.org/drawingml/2006/picture">
+                  <pic:nvPicPr>
+                    <pic:cNvPr id="1" name=""/>
+                    <pic:cNvPicPr/>
+                  </pic:nvPicPr>
+                  <pic:blipFill>
+                    <a:blip r:embed="rId15"/>
+                    <a:stretch>
+                      <a:fillRect/>
+                    </a:stretch>
+                  </pic:blipFill>
+                  <pic:spPr>
+                    <a:xfrm>
+                      <a:off x="0" y="0"/>
+                      <a:ext cx="2638425" cy="828675"/>
+                    </a:xfrm>
+                    <a:prstGeom prst="rect">
+                      <a:avLst/>
+                    </a:prstGeom>
+                  </pic:spPr>
+                </pic:pic>
+              </a:graphicData>
+            </a:graphic>
+          </wp:inline>
+        </w:drawing>
+      </w:r>
+    </w:p>
+    <w:p>
+      <w:pPr>
+        <w:pStyle w:val="ListParagraph"/>
+        <w:ind w:left="2520"/>
+        <w:rPr>
+          <w:b/>
+          <w:bCs/>
+        </w:rPr>
+      </w:pPr>
+    </w:p>
+    <w:p>
+      <w:pPr>
+        <w:pStyle w:val="ListParagraph"/>
+        <w:ind w:left="2520"/>
+        <w:rPr>
+          <w:b/>
+          <w:bCs/>
+        </w:rPr>
+      </w:pPr>
+    </w:p>
+    <w:p>
+      <w:pPr>
+        <w:pStyle w:val="ListParagraph"/>
+        <w:ind w:left="2520"/>
+        <w:rPr>
+          <w:b/>
+          <w:bCs/>
+        </w:rPr>
+      </w:pPr>
+      <w:r>
+        <w:rPr>
+          <w:b/>
+          <w:bCs/>
+        </w:rPr>
+        <w:lastRenderedPageBreak/>
+        <w:t>CSS Clear:</w:t>
+      </w:r>
+    </w:p>
+    <w:p>
+      <w:pPr>
+        <w:pStyle w:val="ListParagraph"/>
+        <w:numPr>
+          <w:ilvl w:val="0"/>
+          <w:numId w:val="5"/>
+        </w:numPr>
+        <w:rPr>
+          <w:b/>
+          <w:bCs/>
+        </w:rPr>
+      </w:pPr>
+      <w:r>
+        <w:t>It specifies what should happen to the element that is next to floating element.</w:t>
+      </w:r>
+    </w:p>
+    <w:p>
+      <w:pPr>
+        <w:pStyle w:val="ListParagraph"/>
+        <w:numPr>
+          <w:ilvl w:val="0"/>
+          <w:numId w:val="5"/>
+        </w:numPr>
+        <w:rPr>
+          <w:b/>
+          <w:bCs/>
+        </w:rPr>
+      </w:pPr>
+      <w:r>
+        <w:t>It can have following values :</w:t>
+      </w:r>
+    </w:p>
+    <w:p>
+      <w:pPr>
+        <w:pStyle w:val="ListParagraph"/>
+        <w:numPr>
+          <w:ilvl w:val="1"/>
+          <w:numId w:val="5"/>
+        </w:numPr>
+        <w:rPr>
+          <w:b/>
+          <w:bCs/>
+        </w:rPr>
+      </w:pPr>
+      <w:r>
+        <w:t xml:space="preserve">None </w:t>
+      </w:r>
+      <w:r>
+        <w:sym w:font="Wingdings" w:char="F0E0"/>
+      </w:r>
+      <w:r>
+        <w:t xml:space="preserve"> Default value. The element is not pushed below left or right to floated elements.</w:t>
+      </w:r>
+    </w:p>
+    <w:p>
+      <w:pPr>
+        <w:pStyle w:val="ListParagraph"/>
+        <w:numPr>
+          <w:ilvl w:val="1"/>
+          <w:numId w:val="5"/>
+        </w:numPr>
+        <w:rPr>
+          <w:b/>
+          <w:bCs/>
+        </w:rPr>
+      </w:pPr>
+      <w:r>
+        <w:t xml:space="preserve">Left </w:t>
+      </w:r>
+      <w:r>
+        <w:sym w:font="Wingdings" w:char="F0E0"/>
+      </w:r>
+      <w:r>
+        <w:t xml:space="preserve"> This specifies that the element is pushed below left to floated elements.</w:t>
+      </w:r>
+    </w:p>
+    <w:p>
+      <w:pPr>
+        <w:pStyle w:val="ListParagraph"/>
+        <w:numPr>
+          <w:ilvl w:val="1"/>
+          <w:numId w:val="5"/>
+        </w:numPr>
+        <w:rPr>
+          <w:b/>
+          <w:bCs/>
+        </w:rPr>
+      </w:pPr>
+      <w:r>
+        <w:t xml:space="preserve">Right </w:t>
+      </w:r>
+      <w:r>
+        <w:sym w:font="Wingdings" w:char="F0E0"/>
+      </w:r>
+      <w:r>
+        <w:t xml:space="preserve"> This specifies that the element is pushed below right to floated elements.</w:t>
+      </w:r>
+    </w:p>
+    <w:p>
+      <w:pPr>
+        <w:pStyle w:val="ListParagraph"/>
+        <w:numPr>
+          <w:ilvl w:val="1"/>
+          <w:numId w:val="5"/>
+        </w:numPr>
+        <w:rPr>
+          <w:b/>
+          <w:bCs/>
+        </w:rPr>
+      </w:pPr>
+      <w:r>
+        <w:t xml:space="preserve">Both </w:t>
+      </w:r>
+      <w:r>
+        <w:sym w:font="Wingdings" w:char="F0E0"/>
+      </w:r>
+      <w:r>
+        <w:t xml:space="preserve"> This specifies that the element is pushed below left and right floated elements.</w:t>
+      </w:r>
+    </w:p>
+    <w:p>
+      <w:pPr>
+        <w:pStyle w:val="ListParagraph"/>
+        <w:numPr>
+          <w:ilvl w:val="1"/>
+          <w:numId w:val="5"/>
+        </w:numPr>
+        <w:rPr>
+          <w:b/>
+          <w:bCs/>
+        </w:rPr>
+      </w:pPr>
+      <w:r>
+        <w:t xml:space="preserve">Inherit </w:t>
+      </w:r>
+      <w:r>
+        <w:sym w:font="Wingdings" w:char="F0E0"/>
+      </w:r>
+      <w:r>
+        <w:t xml:space="preserve"> The element inherits the clear value from its parent.</w:t>
+      </w:r>
+    </w:p>
+    <w:p>
+      <w:pPr>
+        <w:pStyle w:val="ListParagraph"/>
+        <w:ind w:left="2364"/>
+        <w:rPr>
+          <w:b/>
+          <w:bCs/>
+        </w:rPr>
+      </w:pPr>
+    </w:p>
+    <w:p>
+      <w:pPr>
+        <w:pStyle w:val="ListParagraph"/>
+        <w:ind w:left="2364"/>
+        <w:rPr>
+          <w:b/>
+          <w:bCs/>
+        </w:rPr>
+      </w:pPr>
+      <w:r>
+        <w:rPr>
+          <w:b/>
+          <w:bCs/>
+        </w:rPr>
+        <w:t>CSS Inline/Inline-block/Block:</w:t>
+      </w:r>
+    </w:p>
+    <w:p>
+      <w:pPr>
+        <w:pStyle w:val="ListParagraph"/>
+        <w:ind w:left="2364"/>
+        <w:rPr>
+          <w:b/>
+          <w:bCs/>
+        </w:rPr>
+      </w:pPr>
+    </w:p>
+    <w:p>
+      <w:pPr>
+        <w:pStyle w:val="ListParagraph"/>
+        <w:numPr>
+          <w:ilvl w:val="0"/>
+          <w:numId w:val="7"/>
+        </w:numPr>
+        <w:rPr>
+          <w:b/>
+          <w:bCs/>
+        </w:rPr>
+      </w:pPr>
+      <w:r>
+        <w:t xml:space="preserve">Inline </w:t>
+      </w:r>
+      <w:r>
+        <w:sym w:font="Wingdings" w:char="F0E0"/>
+      </w:r>
+      <w:r>
+        <w:t xml:space="preserve"> This sets the style of element ignoring width, height , padding &amp; margin.</w:t>
+      </w:r>
+    </w:p>
+    <w:p>
+      <w:pPr>
+        <w:pStyle w:val="ListParagraph"/>
+        <w:numPr>
+          <w:ilvl w:val="0"/>
+          <w:numId w:val="7"/>
+        </w:numPr>
+        <w:rPr>
+          <w:b/>
+          <w:bCs/>
+        </w:rPr>
+      </w:pPr>
+      <w:r>
+        <w:t xml:space="preserve">Inline-Block </w:t>
+      </w:r>
+      <w:r>
+        <w:sym w:font="Wingdings" w:char="F0E0"/>
+      </w:r>
+      <w:r>
+        <w:t xml:space="preserve"> This sets the style of element with width, </w:t>
+      </w:r>
+      <w:r>
+        <w:t>height , padding &amp; margin.</w:t>
+      </w:r>
+      <w:r>
+        <w:t xml:space="preserve"> It also doesn’t add any line breaks after the element so that elements can sit next to each other. </w:t>
+      </w:r>
+    </w:p>
+    <w:p>
+      <w:pPr>
+        <w:pStyle w:val="ListParagraph"/>
+        <w:numPr>
+          <w:ilvl w:val="0"/>
+          <w:numId w:val="7"/>
+        </w:numPr>
+        <w:rPr>
+          <w:b/>
+          <w:bCs/>
+        </w:rPr>
+      </w:pPr>
+      <w:r>
+        <w:t xml:space="preserve">Block </w:t>
+      </w:r>
+      <w:r>
+        <w:sym w:font="Wingdings" w:char="F0E0"/>
+      </w:r>
+      <w:r>
+        <w:t xml:space="preserve"> Gives line breaks after the element </w:t>
+      </w:r>
+    </w:p>
+    <w:p>
+      <w:pPr>
+        <w:rPr>
+          <w:b/>
+          <w:bCs/>
+        </w:rPr>
+      </w:pPr>
+      <w:r>
+        <w:rPr>
+          <w:b/>
+          <w:bCs/>
+        </w:rPr>
+        <w:t xml:space="preserve">                                               </w:t>
+      </w:r>
+      <w:r>
+        <w:rPr>
+          <w:b/>
+          <w:bCs/>
+        </w:rPr>
+        <w:t>CSS Align:</w:t>
+      </w:r>
+    </w:p>
+    <w:p>
+      <w:pPr>
+        <w:pStyle w:val="ListParagraph"/>
+        <w:numPr>
+          <w:ilvl w:val="0"/>
+          <w:numId w:val="8"/>
+        </w:numPr>
+        <w:rPr>
+          <w:b/>
+          <w:bCs/>
+        </w:rPr>
+      </w:pPr>
+      <w:r>
+        <w:t xml:space="preserve">To horizontally center a block level element (like &lt;div&gt;) we can use </w:t>
+      </w:r>
+      <w:proofErr w:type="spellStart"/>
+      <w:r>
+        <w:rPr>
+          <w:b/>
+          <w:bCs/>
+        </w:rPr>
+        <w:t>margin</w:t>
+      </w:r>
+      <w:r>
+        <w:rPr>
+          <w:b/>
+          <w:bCs/>
+        </w:rPr>
+        <w:t>:</w:t>
+      </w:r>
+      <w:r>
+        <w:rPr>
+          <w:b/>
+          <w:bCs/>
+        </w:rPr>
+        <w:t>auto</w:t>
+      </w:r>
+      <w:proofErr w:type="spellEnd"/>
+      <w:r>
+        <w:rPr>
+          <w:b/>
+          <w:bCs/>
+        </w:rPr>
+        <w:t xml:space="preserve">. </w:t>
+      </w:r>
+      <w:r>
+        <w:t xml:space="preserve">Margin-left, margin-right, </w:t>
+      </w:r>
+      <w:proofErr w:type="spellStart"/>
+      <w:r>
+        <w:t>margin:auto</w:t>
+      </w:r>
+      <w:proofErr w:type="spellEnd"/>
+      <w:r>
+        <w:t xml:space="preserve"> works only if the element has width specified.</w:t>
+      </w:r>
+    </w:p>
+    <w:p>
+      <w:pPr>
+        <w:pStyle w:val="ListParagraph"/>
+        <w:numPr>
+          <w:ilvl w:val="0"/>
+          <w:numId w:val="8"/>
+        </w:numPr>
+        <w:rPr>
+          <w:b/>
+          <w:bCs/>
+        </w:rPr>
+      </w:pPr>
+      <w:r>
+        <w:t>The element will take up the specified with and remaining space will be equally split into equal margins.</w:t>
+      </w:r>
+    </w:p>
+    <w:p>
+      <w:pPr>
+        <w:pStyle w:val="ListParagraph"/>
+        <w:numPr>
+          <w:ilvl w:val="0"/>
+          <w:numId w:val="8"/>
+        </w:numPr>
+        <w:rPr>
+          <w:b/>
+          <w:bCs/>
+        </w:rPr>
+      </w:pPr>
+      <w:r>
+        <w:t xml:space="preserve">To center a text we can use </w:t>
+      </w:r>
+      <w:proofErr w:type="spellStart"/>
+      <w:r>
+        <w:t>text-align:center</w:t>
+      </w:r>
+      <w:proofErr w:type="spellEnd"/>
+      <w:r>
+        <w:t xml:space="preserve"> and to make an image centered we can use below:</w:t>
+      </w:r>
+      <w:r>
+        <w:rPr>
+          <w:noProof/>
+        </w:rPr>
+        <w:t xml:space="preserve"> </w:t>
+      </w:r>
+      <w:r>
+        <w:rPr>
+          <w:noProof/>
+        </w:rPr>
+        <w:drawing>
+          <wp:inline distT="0" distB="0" distL="0" distR="0" wp14:anchorId="68EFC505" wp14:editId="487EF1D4">
+            <wp:extent cx="1577340" cy="1213866"/>
+            <wp:effectExtent l="0" t="0" r="3810" b="5715"/>
+            <wp:docPr id="11" name="Picture 11"/>
+            <wp:cNvGraphicFramePr>
+              <a:graphicFrameLocks xmlns:a="http://schemas.openxmlformats.org/drawingml/2006/main" noChangeAspect="1"/>
+            </wp:cNvGraphicFramePr>
+            <a:graphic xmlns:a="http://schemas.openxmlformats.org/drawingml/2006/main">
+              <a:graphicData uri="http://schemas.openxmlformats.org/drawingml/2006/picture">
+                <pic:pic xmlns:pic="http://schemas.openxmlformats.org/drawingml/2006/picture">
+                  <pic:nvPicPr>
+                    <pic:cNvPr id="1" name=""/>
+                    <pic:cNvPicPr/>
+                  </pic:nvPicPr>
+                  <pic:blipFill>
+                    <a:blip r:embed="rId16"/>
+                    <a:stretch>
+                      <a:fillRect/>
+                    </a:stretch>
+                  </pic:blipFill>
+                  <pic:spPr>
+                    <a:xfrm>
+                      <a:off x="0" y="0"/>
+                      <a:ext cx="1580425" cy="1216240"/>
+                    </a:xfrm>
+                    <a:prstGeom prst="rect">
+                      <a:avLst/>
+                    </a:prstGeom>
+                  </pic:spPr>
+                </pic:pic>
+              </a:graphicData>
+            </a:graphic>
+          </wp:inline>
+        </w:drawing>
+      </w:r>
+    </w:p>
+    <w:p>
+      <w:pPr>
+        <w:pStyle w:val="ListParagraph"/>
+        <w:numPr>
+          <w:ilvl w:val="0"/>
+          <w:numId w:val="8"/>
+        </w:numPr>
+        <w:rPr>
+          <w:b/>
+          <w:bCs/>
+        </w:rPr>
+      </w:pPr>
+    </w:p>
+    <w:p>
+      <w:pPr>
+        <w:pStyle w:val="ListParagraph"/>
+        <w:ind w:left="2520"/>
+        <w:rPr>
+          <w:b/>
+          <w:bCs/>
+        </w:rPr>
       </w:pPr>
     </w:p>
     <w:sectPr>
       <w:pgSz w:w="12240" w:h="15840"/>
-      <w:pgMar w:top="1440" w:right="1440" w:bottom="1440" w:left="1440" w:header="720" w:footer="720" w:gutter="0"/>
+      <w:pgMar w:top="0" w:right="0" w:bottom="0" w:left="0" w:header="720" w:footer="720" w:gutter="0"/>
       <w:cols w:space="720"/>
       <w:docGrid w:linePitch="360"/>
     </w:sectPr>
@@ -840,6 +1981,119 @@
 <file path=word/numbering.xml><?xml version="1.0" encoding="utf-8"?>
 <w:numbering xmlns:wpc="http://schemas.microsoft.com/office/word/2010/wordprocessingCanvas" xmlns:cx="http://schemas.microsoft.com/office/drawing/2014/chartex" xmlns:cx1="http://schemas.microsoft.com/office/drawing/2015/9/8/chartex" xmlns:cx2="http://schemas.microsoft.com/office/drawing/2015/10/21/chartex" xmlns:cx3="http://schemas.microsoft.com/office/drawing/2016/5/9/chartex" xmlns:cx4="http://schemas.microsoft.com/office/drawing/2016/5/10/chartex" xmlns:cx5="http://schemas.microsoft.com/office/drawing/2016/5/11/chartex" xmlns:cx6="http://schemas.microsoft.com/office/drawing/2016/5/12/chartex" xmlns:cx7="http://schemas.microsoft.com/office/drawing/2016/5/13/chartex" xmlns:cx8="http://schemas.microsoft.com/office/drawing/2016/5/14/chartex" xmlns:mc="http://schemas.openxmlformats.org/markup-compatibility/2006" xmlns:aink="http://schemas.microsoft.com/office/drawing/2016/ink" xmlns:am3d="http://schemas.microsoft.com/office/drawing/2017/model3d" xmlns:o="urn:schemas-microsoft-com:office:office" xmlns:oel="http://schemas.microsoft.com/office/2019/extlst" xmlns:r="http://schemas.openxmlformats.org/officeDocument/2006/relationships" xmlns:m="http://schemas.openxmlformats.org/officeDocument/2006/math" xmlns:v="urn:schemas-microsoft-com:vml" xmlns:wp14="http://schemas.microsoft.com/office/word/2010/wordprocessingDrawing" xmlns:wp="http://schemas.openxmlformats.org/drawingml/2006/wordprocessingDrawing" xmlns:w10="urn:schemas-microsoft-com:office:word" xmlns:w="http://schemas.openxmlformats.org/wordprocessingml/2006/main" xmlns:w14="http://schemas.microsoft.com/office/word/2010/wordml" xmlns:w15="http://schemas.microsoft.com/office/word/2012/wordml" xmlns:w16cex="http://schemas.microsoft.com/office/word/2018/wordml/cex" xmlns:w16cid="http://schemas.microsoft.com/office/word/2016/wordml/cid" xmlns:w16="http://schemas.microsoft.com/office/word/2018/wordml" xmlns:w16sdtdh="http://schemas.microsoft.com/office/word/2020/wordml/sdtdatahash" xmlns:w16se="http://schemas.microsoft.com/office/word/2015/wordml/symex" xmlns:wpg="http://schemas.microsoft.com/office/word/2010/wordprocessingGroup" xmlns:wpi="http://schemas.microsoft.com/office/word/2010/wordprocessingInk" xmlns:wne="http://schemas.microsoft.com/office/word/2006/wordml" xmlns:wps="http://schemas.microsoft.com/office/word/2010/wordprocessingShape" mc:Ignorable="w14 w15 w16se w16cid w16 w16cex w16sdtdh wp14">
   <w:abstractNum w:abstractNumId="0" w15:restartNumberingAfterBreak="0">
+    <w:nsid w:val="26140CDA"/>
+    <w:multiLevelType w:val="hybridMultilevel"/>
+    <w:tmpl w:val="81E0DDD6"/>
+    <w:lvl w:ilvl="0" w:tplc="04090001">
+      <w:start w:val="1"/>
+      <w:numFmt w:val="bullet"/>
+      <w:lvlText w:val=""/>
+      <w:lvlJc w:val="left"/>
+      <w:pPr>
+        <w:ind w:left="1440" w:hanging="360"/>
+      </w:pPr>
+      <w:rPr>
+        <w:rFonts w:ascii="Symbol" w:hAnsi="Symbol" w:hint="default"/>
+      </w:rPr>
+    </w:lvl>
+    <w:lvl w:ilvl="1" w:tplc="04090003" w:tentative="1">
+      <w:start w:val="1"/>
+      <w:numFmt w:val="bullet"/>
+      <w:lvlText w:val="o"/>
+      <w:lvlJc w:val="left"/>
+      <w:pPr>
+        <w:ind w:left="2160" w:hanging="360"/>
+      </w:pPr>
+      <w:rPr>
+        <w:rFonts w:ascii="Courier New" w:hAnsi="Courier New" w:cs="Courier New" w:hint="default"/>
+      </w:rPr>
+    </w:lvl>
+    <w:lvl w:ilvl="2" w:tplc="04090005" w:tentative="1">
+      <w:start w:val="1"/>
+      <w:numFmt w:val="bullet"/>
+      <w:lvlText w:val=""/>
+      <w:lvlJc w:val="left"/>
+      <w:pPr>
+        <w:ind w:left="2880" w:hanging="360"/>
+      </w:pPr>
+      <w:rPr>
+        <w:rFonts w:ascii="Wingdings" w:hAnsi="Wingdings" w:hint="default"/>
+      </w:rPr>
+    </w:lvl>
+    <w:lvl w:ilvl="3" w:tplc="04090001" w:tentative="1">
+      <w:start w:val="1"/>
+      <w:numFmt w:val="bullet"/>
+      <w:lvlText w:val=""/>
+      <w:lvlJc w:val="left"/>
+      <w:pPr>
+        <w:ind w:left="3600" w:hanging="360"/>
+      </w:pPr>
+      <w:rPr>
+        <w:rFonts w:ascii="Symbol" w:hAnsi="Symbol" w:hint="default"/>
+      </w:rPr>
+    </w:lvl>
+    <w:lvl w:ilvl="4" w:tplc="04090003" w:tentative="1">
+      <w:start w:val="1"/>
+      <w:numFmt w:val="bullet"/>
+      <w:lvlText w:val="o"/>
+      <w:lvlJc w:val="left"/>
+      <w:pPr>
+        <w:ind w:left="4320" w:hanging="360"/>
+      </w:pPr>
+      <w:rPr>
+        <w:rFonts w:ascii="Courier New" w:hAnsi="Courier New" w:cs="Courier New" w:hint="default"/>
+      </w:rPr>
+    </w:lvl>
+    <w:lvl w:ilvl="5" w:tplc="04090005" w:tentative="1">
+      <w:start w:val="1"/>
+      <w:numFmt w:val="bullet"/>
+      <w:lvlText w:val=""/>
+      <w:lvlJc w:val="left"/>
+      <w:pPr>
+        <w:ind w:left="5040" w:hanging="360"/>
+      </w:pPr>
+      <w:rPr>
+        <w:rFonts w:ascii="Wingdings" w:hAnsi="Wingdings" w:hint="default"/>
+      </w:rPr>
+    </w:lvl>
+    <w:lvl w:ilvl="6" w:tplc="04090001" w:tentative="1">
+      <w:start w:val="1"/>
+      <w:numFmt w:val="bullet"/>
+      <w:lvlText w:val=""/>
+      <w:lvlJc w:val="left"/>
+      <w:pPr>
+        <w:ind w:left="5760" w:hanging="360"/>
+      </w:pPr>
+      <w:rPr>
+        <w:rFonts w:ascii="Symbol" w:hAnsi="Symbol" w:hint="default"/>
+      </w:rPr>
+    </w:lvl>
+    <w:lvl w:ilvl="7" w:tplc="04090003" w:tentative="1">
+      <w:start w:val="1"/>
+      <w:numFmt w:val="bullet"/>
+      <w:lvlText w:val="o"/>
+      <w:lvlJc w:val="left"/>
+      <w:pPr>
+        <w:ind w:left="6480" w:hanging="360"/>
+      </w:pPr>
+      <w:rPr>
+        <w:rFonts w:ascii="Courier New" w:hAnsi="Courier New" w:cs="Courier New" w:hint="default"/>
+      </w:rPr>
+    </w:lvl>
+    <w:lvl w:ilvl="8" w:tplc="04090005" w:tentative="1">
+      <w:start w:val="1"/>
+      <w:numFmt w:val="bullet"/>
+      <w:lvlText w:val=""/>
+      <w:lvlJc w:val="left"/>
+      <w:pPr>
+        <w:ind w:left="7200" w:hanging="360"/>
+      </w:pPr>
+      <w:rPr>
+        <w:rFonts w:ascii="Wingdings" w:hAnsi="Wingdings" w:hint="default"/>
+      </w:rPr>
+    </w:lvl>
+  </w:abstractNum>
+  <w:abstractNum w:abstractNumId="1" w15:restartNumberingAfterBreak="0">
     <w:nsid w:val="29210311"/>
     <w:multiLevelType w:val="hybridMultilevel"/>
     <w:tmpl w:val="C27C826E"/>
@@ -952,10 +2206,349 @@
       </w:rPr>
     </w:lvl>
   </w:abstractNum>
-  <w:abstractNum w:abstractNumId="1" w15:restartNumberingAfterBreak="0">
+  <w:abstractNum w:abstractNumId="2" w15:restartNumberingAfterBreak="0">
+    <w:nsid w:val="2DC9385E"/>
+    <w:multiLevelType w:val="hybridMultilevel"/>
+    <w:tmpl w:val="22FEBA7A"/>
+    <w:lvl w:ilvl="0" w:tplc="04090001">
+      <w:start w:val="1"/>
+      <w:numFmt w:val="bullet"/>
+      <w:lvlText w:val=""/>
+      <w:lvlJc w:val="left"/>
+      <w:pPr>
+        <w:ind w:left="1440" w:hanging="360"/>
+      </w:pPr>
+      <w:rPr>
+        <w:rFonts w:ascii="Symbol" w:hAnsi="Symbol" w:hint="default"/>
+      </w:rPr>
+    </w:lvl>
+    <w:lvl w:ilvl="1" w:tplc="04090003">
+      <w:start w:val="1"/>
+      <w:numFmt w:val="bullet"/>
+      <w:lvlText w:val="o"/>
+      <w:lvlJc w:val="left"/>
+      <w:pPr>
+        <w:ind w:left="2160" w:hanging="360"/>
+      </w:pPr>
+      <w:rPr>
+        <w:rFonts w:ascii="Courier New" w:hAnsi="Courier New" w:cs="Courier New" w:hint="default"/>
+      </w:rPr>
+    </w:lvl>
+    <w:lvl w:ilvl="2" w:tplc="04090005" w:tentative="1">
+      <w:start w:val="1"/>
+      <w:numFmt w:val="bullet"/>
+      <w:lvlText w:val=""/>
+      <w:lvlJc w:val="left"/>
+      <w:pPr>
+        <w:ind w:left="2880" w:hanging="360"/>
+      </w:pPr>
+      <w:rPr>
+        <w:rFonts w:ascii="Wingdings" w:hAnsi="Wingdings" w:hint="default"/>
+      </w:rPr>
+    </w:lvl>
+    <w:lvl w:ilvl="3" w:tplc="04090001" w:tentative="1">
+      <w:start w:val="1"/>
+      <w:numFmt w:val="bullet"/>
+      <w:lvlText w:val=""/>
+      <w:lvlJc w:val="left"/>
+      <w:pPr>
+        <w:ind w:left="3600" w:hanging="360"/>
+      </w:pPr>
+      <w:rPr>
+        <w:rFonts w:ascii="Symbol" w:hAnsi="Symbol" w:hint="default"/>
+      </w:rPr>
+    </w:lvl>
+    <w:lvl w:ilvl="4" w:tplc="04090003" w:tentative="1">
+      <w:start w:val="1"/>
+      <w:numFmt w:val="bullet"/>
+      <w:lvlText w:val="o"/>
+      <w:lvlJc w:val="left"/>
+      <w:pPr>
+        <w:ind w:left="4320" w:hanging="360"/>
+      </w:pPr>
+      <w:rPr>
+        <w:rFonts w:ascii="Courier New" w:hAnsi="Courier New" w:cs="Courier New" w:hint="default"/>
+      </w:rPr>
+    </w:lvl>
+    <w:lvl w:ilvl="5" w:tplc="04090005" w:tentative="1">
+      <w:start w:val="1"/>
+      <w:numFmt w:val="bullet"/>
+      <w:lvlText w:val=""/>
+      <w:lvlJc w:val="left"/>
+      <w:pPr>
+        <w:ind w:left="5040" w:hanging="360"/>
+      </w:pPr>
+      <w:rPr>
+        <w:rFonts w:ascii="Wingdings" w:hAnsi="Wingdings" w:hint="default"/>
+      </w:rPr>
+    </w:lvl>
+    <w:lvl w:ilvl="6" w:tplc="04090001" w:tentative="1">
+      <w:start w:val="1"/>
+      <w:numFmt w:val="bullet"/>
+      <w:lvlText w:val=""/>
+      <w:lvlJc w:val="left"/>
+      <w:pPr>
+        <w:ind w:left="5760" w:hanging="360"/>
+      </w:pPr>
+      <w:rPr>
+        <w:rFonts w:ascii="Symbol" w:hAnsi="Symbol" w:hint="default"/>
+      </w:rPr>
+    </w:lvl>
+    <w:lvl w:ilvl="7" w:tplc="04090003" w:tentative="1">
+      <w:start w:val="1"/>
+      <w:numFmt w:val="bullet"/>
+      <w:lvlText w:val="o"/>
+      <w:lvlJc w:val="left"/>
+      <w:pPr>
+        <w:ind w:left="6480" w:hanging="360"/>
+      </w:pPr>
+      <w:rPr>
+        <w:rFonts w:ascii="Courier New" w:hAnsi="Courier New" w:cs="Courier New" w:hint="default"/>
+      </w:rPr>
+    </w:lvl>
+    <w:lvl w:ilvl="8" w:tplc="04090005" w:tentative="1">
+      <w:start w:val="1"/>
+      <w:numFmt w:val="bullet"/>
+      <w:lvlText w:val=""/>
+      <w:lvlJc w:val="left"/>
+      <w:pPr>
+        <w:ind w:left="7200" w:hanging="360"/>
+      </w:pPr>
+      <w:rPr>
+        <w:rFonts w:ascii="Wingdings" w:hAnsi="Wingdings" w:hint="default"/>
+      </w:rPr>
+    </w:lvl>
+  </w:abstractNum>
+  <w:abstractNum w:abstractNumId="3" w15:restartNumberingAfterBreak="0">
+    <w:nsid w:val="449A0305"/>
+    <w:multiLevelType w:val="hybridMultilevel"/>
+    <w:tmpl w:val="26C481A2"/>
+    <w:lvl w:ilvl="0" w:tplc="04090001">
+      <w:start w:val="1"/>
+      <w:numFmt w:val="bullet"/>
+      <w:lvlText w:val=""/>
+      <w:lvlJc w:val="left"/>
+      <w:pPr>
+        <w:ind w:left="3228" w:hanging="360"/>
+      </w:pPr>
+      <w:rPr>
+        <w:rFonts w:ascii="Symbol" w:hAnsi="Symbol" w:hint="default"/>
+      </w:rPr>
+    </w:lvl>
+    <w:lvl w:ilvl="1" w:tplc="04090003" w:tentative="1">
+      <w:start w:val="1"/>
+      <w:numFmt w:val="bullet"/>
+      <w:lvlText w:val="o"/>
+      <w:lvlJc w:val="left"/>
+      <w:pPr>
+        <w:ind w:left="3948" w:hanging="360"/>
+      </w:pPr>
+      <w:rPr>
+        <w:rFonts w:ascii="Courier New" w:hAnsi="Courier New" w:cs="Courier New" w:hint="default"/>
+      </w:rPr>
+    </w:lvl>
+    <w:lvl w:ilvl="2" w:tplc="04090005" w:tentative="1">
+      <w:start w:val="1"/>
+      <w:numFmt w:val="bullet"/>
+      <w:lvlText w:val=""/>
+      <w:lvlJc w:val="left"/>
+      <w:pPr>
+        <w:ind w:left="4668" w:hanging="360"/>
+      </w:pPr>
+      <w:rPr>
+        <w:rFonts w:ascii="Wingdings" w:hAnsi="Wingdings" w:hint="default"/>
+      </w:rPr>
+    </w:lvl>
+    <w:lvl w:ilvl="3" w:tplc="04090001" w:tentative="1">
+      <w:start w:val="1"/>
+      <w:numFmt w:val="bullet"/>
+      <w:lvlText w:val=""/>
+      <w:lvlJc w:val="left"/>
+      <w:pPr>
+        <w:ind w:left="5388" w:hanging="360"/>
+      </w:pPr>
+      <w:rPr>
+        <w:rFonts w:ascii="Symbol" w:hAnsi="Symbol" w:hint="default"/>
+      </w:rPr>
+    </w:lvl>
+    <w:lvl w:ilvl="4" w:tplc="04090003" w:tentative="1">
+      <w:start w:val="1"/>
+      <w:numFmt w:val="bullet"/>
+      <w:lvlText w:val="o"/>
+      <w:lvlJc w:val="left"/>
+      <w:pPr>
+        <w:ind w:left="6108" w:hanging="360"/>
+      </w:pPr>
+      <w:rPr>
+        <w:rFonts w:ascii="Courier New" w:hAnsi="Courier New" w:cs="Courier New" w:hint="default"/>
+      </w:rPr>
+    </w:lvl>
+    <w:lvl w:ilvl="5" w:tplc="04090005" w:tentative="1">
+      <w:start w:val="1"/>
+      <w:numFmt w:val="bullet"/>
+      <w:lvlText w:val=""/>
+      <w:lvlJc w:val="left"/>
+      <w:pPr>
+        <w:ind w:left="6828" w:hanging="360"/>
+      </w:pPr>
+      <w:rPr>
+        <w:rFonts w:ascii="Wingdings" w:hAnsi="Wingdings" w:hint="default"/>
+      </w:rPr>
+    </w:lvl>
+    <w:lvl w:ilvl="6" w:tplc="04090001" w:tentative="1">
+      <w:start w:val="1"/>
+      <w:numFmt w:val="bullet"/>
+      <w:lvlText w:val=""/>
+      <w:lvlJc w:val="left"/>
+      <w:pPr>
+        <w:ind w:left="7548" w:hanging="360"/>
+      </w:pPr>
+      <w:rPr>
+        <w:rFonts w:ascii="Symbol" w:hAnsi="Symbol" w:hint="default"/>
+      </w:rPr>
+    </w:lvl>
+    <w:lvl w:ilvl="7" w:tplc="04090003" w:tentative="1">
+      <w:start w:val="1"/>
+      <w:numFmt w:val="bullet"/>
+      <w:lvlText w:val="o"/>
+      <w:lvlJc w:val="left"/>
+      <w:pPr>
+        <w:ind w:left="8268" w:hanging="360"/>
+      </w:pPr>
+      <w:rPr>
+        <w:rFonts w:ascii="Courier New" w:hAnsi="Courier New" w:cs="Courier New" w:hint="default"/>
+      </w:rPr>
+    </w:lvl>
+    <w:lvl w:ilvl="8" w:tplc="04090005" w:tentative="1">
+      <w:start w:val="1"/>
+      <w:numFmt w:val="bullet"/>
+      <w:lvlText w:val=""/>
+      <w:lvlJc w:val="left"/>
+      <w:pPr>
+        <w:ind w:left="8988" w:hanging="360"/>
+      </w:pPr>
+      <w:rPr>
+        <w:rFonts w:ascii="Wingdings" w:hAnsi="Wingdings" w:hint="default"/>
+      </w:rPr>
+    </w:lvl>
+  </w:abstractNum>
+  <w:abstractNum w:abstractNumId="4" w15:restartNumberingAfterBreak="0">
+    <w:nsid w:val="619C7435"/>
+    <w:multiLevelType w:val="hybridMultilevel"/>
+    <w:tmpl w:val="B2C26A1C"/>
+    <w:lvl w:ilvl="0" w:tplc="04090001">
+      <w:start w:val="1"/>
+      <w:numFmt w:val="bullet"/>
+      <w:lvlText w:val=""/>
+      <w:lvlJc w:val="left"/>
+      <w:pPr>
+        <w:ind w:left="3084" w:hanging="360"/>
+      </w:pPr>
+      <w:rPr>
+        <w:rFonts w:ascii="Symbol" w:hAnsi="Symbol" w:hint="default"/>
+      </w:rPr>
+    </w:lvl>
+    <w:lvl w:ilvl="1" w:tplc="04090003" w:tentative="1">
+      <w:start w:val="1"/>
+      <w:numFmt w:val="bullet"/>
+      <w:lvlText w:val="o"/>
+      <w:lvlJc w:val="left"/>
+      <w:pPr>
+        <w:ind w:left="3804" w:hanging="360"/>
+      </w:pPr>
+      <w:rPr>
+        <w:rFonts w:ascii="Courier New" w:hAnsi="Courier New" w:cs="Courier New" w:hint="default"/>
+      </w:rPr>
+    </w:lvl>
+    <w:lvl w:ilvl="2" w:tplc="04090005" w:tentative="1">
+      <w:start w:val="1"/>
+      <w:numFmt w:val="bullet"/>
+      <w:lvlText w:val=""/>
+      <w:lvlJc w:val="left"/>
+      <w:pPr>
+        <w:ind w:left="4524" w:hanging="360"/>
+      </w:pPr>
+      <w:rPr>
+        <w:rFonts w:ascii="Wingdings" w:hAnsi="Wingdings" w:hint="default"/>
+      </w:rPr>
+    </w:lvl>
+    <w:lvl w:ilvl="3" w:tplc="04090001" w:tentative="1">
+      <w:start w:val="1"/>
+      <w:numFmt w:val="bullet"/>
+      <w:lvlText w:val=""/>
+      <w:lvlJc w:val="left"/>
+      <w:pPr>
+        <w:ind w:left="5244" w:hanging="360"/>
+      </w:pPr>
+      <w:rPr>
+        <w:rFonts w:ascii="Symbol" w:hAnsi="Symbol" w:hint="default"/>
+      </w:rPr>
+    </w:lvl>
+    <w:lvl w:ilvl="4" w:tplc="04090003" w:tentative="1">
+      <w:start w:val="1"/>
+      <w:numFmt w:val="bullet"/>
+      <w:lvlText w:val="o"/>
+      <w:lvlJc w:val="left"/>
+      <w:pPr>
+        <w:ind w:left="5964" w:hanging="360"/>
+      </w:pPr>
+      <w:rPr>
+        <w:rFonts w:ascii="Courier New" w:hAnsi="Courier New" w:cs="Courier New" w:hint="default"/>
+      </w:rPr>
+    </w:lvl>
+    <w:lvl w:ilvl="5" w:tplc="04090005" w:tentative="1">
+      <w:start w:val="1"/>
+      <w:numFmt w:val="bullet"/>
+      <w:lvlText w:val=""/>
+      <w:lvlJc w:val="left"/>
+      <w:pPr>
+        <w:ind w:left="6684" w:hanging="360"/>
+      </w:pPr>
+      <w:rPr>
+        <w:rFonts w:ascii="Wingdings" w:hAnsi="Wingdings" w:hint="default"/>
+      </w:rPr>
+    </w:lvl>
+    <w:lvl w:ilvl="6" w:tplc="04090001" w:tentative="1">
+      <w:start w:val="1"/>
+      <w:numFmt w:val="bullet"/>
+      <w:lvlText w:val=""/>
+      <w:lvlJc w:val="left"/>
+      <w:pPr>
+        <w:ind w:left="7404" w:hanging="360"/>
+      </w:pPr>
+      <w:rPr>
+        <w:rFonts w:ascii="Symbol" w:hAnsi="Symbol" w:hint="default"/>
+      </w:rPr>
+    </w:lvl>
+    <w:lvl w:ilvl="7" w:tplc="04090003" w:tentative="1">
+      <w:start w:val="1"/>
+      <w:numFmt w:val="bullet"/>
+      <w:lvlText w:val="o"/>
+      <w:lvlJc w:val="left"/>
+      <w:pPr>
+        <w:ind w:left="8124" w:hanging="360"/>
+      </w:pPr>
+      <w:rPr>
+        <w:rFonts w:ascii="Courier New" w:hAnsi="Courier New" w:cs="Courier New" w:hint="default"/>
+      </w:rPr>
+    </w:lvl>
+    <w:lvl w:ilvl="8" w:tplc="04090005" w:tentative="1">
+      <w:start w:val="1"/>
+      <w:numFmt w:val="bullet"/>
+      <w:lvlText w:val=""/>
+      <w:lvlJc w:val="left"/>
+      <w:pPr>
+        <w:ind w:left="8844" w:hanging="360"/>
+      </w:pPr>
+      <w:rPr>
+        <w:rFonts w:ascii="Wingdings" w:hAnsi="Wingdings" w:hint="default"/>
+      </w:rPr>
+    </w:lvl>
+  </w:abstractNum>
+  <w:abstractNum w:abstractNumId="5" w15:restartNumberingAfterBreak="0">
     <w:nsid w:val="61BF1E2E"/>
     <w:multiLevelType w:val="hybridMultilevel"/>
-    <w:tmpl w:val="56849E94"/>
+    <w:tmpl w:val="E5184DFC"/>
     <w:lvl w:ilvl="0" w:tplc="04090001">
       <w:start w:val="1"/>
       <w:numFmt w:val="bullet"/>
@@ -1059,6 +2652,232 @@
       <w:lvlJc w:val="left"/>
       <w:pPr>
         <w:ind w:left="7200" w:hanging="360"/>
+      </w:pPr>
+      <w:rPr>
+        <w:rFonts w:ascii="Wingdings" w:hAnsi="Wingdings" w:hint="default"/>
+      </w:rPr>
+    </w:lvl>
+  </w:abstractNum>
+  <w:abstractNum w:abstractNumId="6" w15:restartNumberingAfterBreak="0">
+    <w:nsid w:val="69BD4175"/>
+    <w:multiLevelType w:val="hybridMultilevel"/>
+    <w:tmpl w:val="EBA4B902"/>
+    <w:lvl w:ilvl="0" w:tplc="04090001">
+      <w:start w:val="1"/>
+      <w:numFmt w:val="bullet"/>
+      <w:lvlText w:val=""/>
+      <w:lvlJc w:val="left"/>
+      <w:pPr>
+        <w:ind w:left="2520" w:hanging="360"/>
+      </w:pPr>
+      <w:rPr>
+        <w:rFonts w:ascii="Symbol" w:hAnsi="Symbol" w:hint="default"/>
+      </w:rPr>
+    </w:lvl>
+    <w:lvl w:ilvl="1" w:tplc="04090003">
+      <w:start w:val="1"/>
+      <w:numFmt w:val="bullet"/>
+      <w:lvlText w:val="o"/>
+      <w:lvlJc w:val="left"/>
+      <w:pPr>
+        <w:ind w:left="3240" w:hanging="360"/>
+      </w:pPr>
+      <w:rPr>
+        <w:rFonts w:ascii="Courier New" w:hAnsi="Courier New" w:cs="Courier New" w:hint="default"/>
+      </w:rPr>
+    </w:lvl>
+    <w:lvl w:ilvl="2" w:tplc="04090005" w:tentative="1">
+      <w:start w:val="1"/>
+      <w:numFmt w:val="bullet"/>
+      <w:lvlText w:val=""/>
+      <w:lvlJc w:val="left"/>
+      <w:pPr>
+        <w:ind w:left="3960" w:hanging="360"/>
+      </w:pPr>
+      <w:rPr>
+        <w:rFonts w:ascii="Wingdings" w:hAnsi="Wingdings" w:hint="default"/>
+      </w:rPr>
+    </w:lvl>
+    <w:lvl w:ilvl="3" w:tplc="04090001" w:tentative="1">
+      <w:start w:val="1"/>
+      <w:numFmt w:val="bullet"/>
+      <w:lvlText w:val=""/>
+      <w:lvlJc w:val="left"/>
+      <w:pPr>
+        <w:ind w:left="4680" w:hanging="360"/>
+      </w:pPr>
+      <w:rPr>
+        <w:rFonts w:ascii="Symbol" w:hAnsi="Symbol" w:hint="default"/>
+      </w:rPr>
+    </w:lvl>
+    <w:lvl w:ilvl="4" w:tplc="04090003" w:tentative="1">
+      <w:start w:val="1"/>
+      <w:numFmt w:val="bullet"/>
+      <w:lvlText w:val="o"/>
+      <w:lvlJc w:val="left"/>
+      <w:pPr>
+        <w:ind w:left="5400" w:hanging="360"/>
+      </w:pPr>
+      <w:rPr>
+        <w:rFonts w:ascii="Courier New" w:hAnsi="Courier New" w:cs="Courier New" w:hint="default"/>
+      </w:rPr>
+    </w:lvl>
+    <w:lvl w:ilvl="5" w:tplc="04090005" w:tentative="1">
+      <w:start w:val="1"/>
+      <w:numFmt w:val="bullet"/>
+      <w:lvlText w:val=""/>
+      <w:lvlJc w:val="left"/>
+      <w:pPr>
+        <w:ind w:left="6120" w:hanging="360"/>
+      </w:pPr>
+      <w:rPr>
+        <w:rFonts w:ascii="Wingdings" w:hAnsi="Wingdings" w:hint="default"/>
+      </w:rPr>
+    </w:lvl>
+    <w:lvl w:ilvl="6" w:tplc="04090001" w:tentative="1">
+      <w:start w:val="1"/>
+      <w:numFmt w:val="bullet"/>
+      <w:lvlText w:val=""/>
+      <w:lvlJc w:val="left"/>
+      <w:pPr>
+        <w:ind w:left="6840" w:hanging="360"/>
+      </w:pPr>
+      <w:rPr>
+        <w:rFonts w:ascii="Symbol" w:hAnsi="Symbol" w:hint="default"/>
+      </w:rPr>
+    </w:lvl>
+    <w:lvl w:ilvl="7" w:tplc="04090003" w:tentative="1">
+      <w:start w:val="1"/>
+      <w:numFmt w:val="bullet"/>
+      <w:lvlText w:val="o"/>
+      <w:lvlJc w:val="left"/>
+      <w:pPr>
+        <w:ind w:left="7560" w:hanging="360"/>
+      </w:pPr>
+      <w:rPr>
+        <w:rFonts w:ascii="Courier New" w:hAnsi="Courier New" w:cs="Courier New" w:hint="default"/>
+      </w:rPr>
+    </w:lvl>
+    <w:lvl w:ilvl="8" w:tplc="04090005" w:tentative="1">
+      <w:start w:val="1"/>
+      <w:numFmt w:val="bullet"/>
+      <w:lvlText w:val=""/>
+      <w:lvlJc w:val="left"/>
+      <w:pPr>
+        <w:ind w:left="8280" w:hanging="360"/>
+      </w:pPr>
+      <w:rPr>
+        <w:rFonts w:ascii="Wingdings" w:hAnsi="Wingdings" w:hint="default"/>
+      </w:rPr>
+    </w:lvl>
+  </w:abstractNum>
+  <w:abstractNum w:abstractNumId="7" w15:restartNumberingAfterBreak="0">
+    <w:nsid w:val="71DC4B96"/>
+    <w:multiLevelType w:val="hybridMultilevel"/>
+    <w:tmpl w:val="D8583922"/>
+    <w:lvl w:ilvl="0" w:tplc="04090001">
+      <w:start w:val="1"/>
+      <w:numFmt w:val="bullet"/>
+      <w:lvlText w:val=""/>
+      <w:lvlJc w:val="left"/>
+      <w:pPr>
+        <w:ind w:left="2364" w:hanging="360"/>
+      </w:pPr>
+      <w:rPr>
+        <w:rFonts w:ascii="Symbol" w:hAnsi="Symbol" w:hint="default"/>
+      </w:rPr>
+    </w:lvl>
+    <w:lvl w:ilvl="1" w:tplc="04090003" w:tentative="1">
+      <w:start w:val="1"/>
+      <w:numFmt w:val="bullet"/>
+      <w:lvlText w:val="o"/>
+      <w:lvlJc w:val="left"/>
+      <w:pPr>
+        <w:ind w:left="3084" w:hanging="360"/>
+      </w:pPr>
+      <w:rPr>
+        <w:rFonts w:ascii="Courier New" w:hAnsi="Courier New" w:cs="Courier New" w:hint="default"/>
+      </w:rPr>
+    </w:lvl>
+    <w:lvl w:ilvl="2" w:tplc="04090005" w:tentative="1">
+      <w:start w:val="1"/>
+      <w:numFmt w:val="bullet"/>
+      <w:lvlText w:val=""/>
+      <w:lvlJc w:val="left"/>
+      <w:pPr>
+        <w:ind w:left="3804" w:hanging="360"/>
+      </w:pPr>
+      <w:rPr>
+        <w:rFonts w:ascii="Wingdings" w:hAnsi="Wingdings" w:hint="default"/>
+      </w:rPr>
+    </w:lvl>
+    <w:lvl w:ilvl="3" w:tplc="04090001" w:tentative="1">
+      <w:start w:val="1"/>
+      <w:numFmt w:val="bullet"/>
+      <w:lvlText w:val=""/>
+      <w:lvlJc w:val="left"/>
+      <w:pPr>
+        <w:ind w:left="4524" w:hanging="360"/>
+      </w:pPr>
+      <w:rPr>
+        <w:rFonts w:ascii="Symbol" w:hAnsi="Symbol" w:hint="default"/>
+      </w:rPr>
+    </w:lvl>
+    <w:lvl w:ilvl="4" w:tplc="04090003" w:tentative="1">
+      <w:start w:val="1"/>
+      <w:numFmt w:val="bullet"/>
+      <w:lvlText w:val="o"/>
+      <w:lvlJc w:val="left"/>
+      <w:pPr>
+        <w:ind w:left="5244" w:hanging="360"/>
+      </w:pPr>
+      <w:rPr>
+        <w:rFonts w:ascii="Courier New" w:hAnsi="Courier New" w:cs="Courier New" w:hint="default"/>
+      </w:rPr>
+    </w:lvl>
+    <w:lvl w:ilvl="5" w:tplc="04090005" w:tentative="1">
+      <w:start w:val="1"/>
+      <w:numFmt w:val="bullet"/>
+      <w:lvlText w:val=""/>
+      <w:lvlJc w:val="left"/>
+      <w:pPr>
+        <w:ind w:left="5964" w:hanging="360"/>
+      </w:pPr>
+      <w:rPr>
+        <w:rFonts w:ascii="Wingdings" w:hAnsi="Wingdings" w:hint="default"/>
+      </w:rPr>
+    </w:lvl>
+    <w:lvl w:ilvl="6" w:tplc="04090001" w:tentative="1">
+      <w:start w:val="1"/>
+      <w:numFmt w:val="bullet"/>
+      <w:lvlText w:val=""/>
+      <w:lvlJc w:val="left"/>
+      <w:pPr>
+        <w:ind w:left="6684" w:hanging="360"/>
+      </w:pPr>
+      <w:rPr>
+        <w:rFonts w:ascii="Symbol" w:hAnsi="Symbol" w:hint="default"/>
+      </w:rPr>
+    </w:lvl>
+    <w:lvl w:ilvl="7" w:tplc="04090003" w:tentative="1">
+      <w:start w:val="1"/>
+      <w:numFmt w:val="bullet"/>
+      <w:lvlText w:val="o"/>
+      <w:lvlJc w:val="left"/>
+      <w:pPr>
+        <w:ind w:left="7404" w:hanging="360"/>
+      </w:pPr>
+      <w:rPr>
+        <w:rFonts w:ascii="Courier New" w:hAnsi="Courier New" w:cs="Courier New" w:hint="default"/>
+      </w:rPr>
+    </w:lvl>
+    <w:lvl w:ilvl="8" w:tplc="04090005" w:tentative="1">
+      <w:start w:val="1"/>
+      <w:numFmt w:val="bullet"/>
+      <w:lvlText w:val=""/>
+      <w:lvlJc w:val="left"/>
+      <w:pPr>
+        <w:ind w:left="8124" w:hanging="360"/>
       </w:pPr>
       <w:rPr>
         <w:rFonts w:ascii="Wingdings" w:hAnsi="Wingdings" w:hint="default"/>
@@ -1066,10 +2885,28 @@
     </w:lvl>
   </w:abstractNum>
   <w:num w:numId="1" w16cid:durableId="2080208325">
+    <w:abstractNumId w:val="5"/>
+  </w:num>
+  <w:num w:numId="2" w16cid:durableId="400954900">
     <w:abstractNumId w:val="1"/>
   </w:num>
-  <w:num w:numId="2" w16cid:durableId="400954900">
+  <w:num w:numId="3" w16cid:durableId="1619264432">
     <w:abstractNumId w:val="0"/>
+  </w:num>
+  <w:num w:numId="4" w16cid:durableId="374088920">
+    <w:abstractNumId w:val="2"/>
+  </w:num>
+  <w:num w:numId="5" w16cid:durableId="1645156315">
+    <w:abstractNumId w:val="6"/>
+  </w:num>
+  <w:num w:numId="6" w16cid:durableId="1779443720">
+    <w:abstractNumId w:val="7"/>
+  </w:num>
+  <w:num w:numId="7" w16cid:durableId="150369173">
+    <w:abstractNumId w:val="4"/>
+  </w:num>
+  <w:num w:numId="8" w16cid:durableId="2114353174">
+    <w:abstractNumId w:val="3"/>
   </w:num>
 </w:numbering>
 </file>
@@ -1824,4 +3661,16 @@
     </a:ext>
   </a:extLst>
 </a:theme>
+</file>
+
+<file path=customXml/item1.xml><?xml version="1.0" encoding="utf-8"?>
+<b:Sources xmlns:b="http://schemas.openxmlformats.org/officeDocument/2006/bibliography" xmlns="http://schemas.openxmlformats.org/officeDocument/2006/bibliography" SelectedStyle="\APASixthEditionOfficeOnline.xsl" StyleName="APA" Version="6"/>
+</file>
+
+<file path=customXml/itemProps1.xml><?xml version="1.0" encoding="utf-8"?>
+<ds:datastoreItem xmlns:ds="http://schemas.openxmlformats.org/officeDocument/2006/customXml" ds:itemID="{AEA94B66-4DA9-4012-B62B-4BD2E54AB5B2}">
+  <ds:schemaRefs>
+    <ds:schemaRef ds:uri="http://schemas.openxmlformats.org/officeDocument/2006/bibliography"/>
+  </ds:schemaRefs>
+</ds:datastoreItem>
 </file>
</xml_diff>